<commit_message>
feat: Update PetMania docx
</commit_message>
<xml_diff>
--- a/Clinica_Veterinaria_PetMania.docx
+++ b/Clinica_Veterinaria_PetMania.docx
@@ -18,211 +18,271 @@
           <w:sz w:val="40"/>
           <w:szCs w:val="40"/>
         </w:rPr>
-        <w:t xml:space="preserve">Clínica Veterinária </w:t>
-      </w:r>
-      <w:proofErr w:type="spellStart"/>
-      <w:r>
+        <w:t xml:space="preserve">Clínica Veterinária PetMania </w:t>
+      </w:r>
+    </w:p>
+    <w:p>
+      <w:pPr>
         <w:rPr>
           <w:b/>
           <w:bCs/>
           <w:sz w:val="40"/>
           <w:szCs w:val="40"/>
         </w:rPr>
-        <w:t>PetMania</w:t>
-      </w:r>
-      <w:proofErr w:type="spellEnd"/>
-      <w:r>
-        <w:rPr>
-          <w:b/>
-          <w:bCs/>
-          <w:sz w:val="40"/>
-          <w:szCs w:val="40"/>
+      </w:pPr>
+    </w:p>
+    <w:p>
+      <w:pPr>
+        <w:rPr>
+          <w:sz w:val="28"/>
+          <w:szCs w:val="28"/>
+        </w:rPr>
+      </w:pPr>
+      <w:r>
+        <w:rPr>
+          <w:sz w:val="28"/>
+          <w:szCs w:val="28"/>
+        </w:rPr>
+        <w:t>A Clínica Veterinária PetMania nasceu após o longo período de pandemia</w:t>
+      </w:r>
+      <w:r>
+        <w:rPr>
+          <w:sz w:val="28"/>
+          <w:szCs w:val="28"/>
+        </w:rPr>
+        <w:t xml:space="preserve">. Foi nesse período pandêmico que muitas pessoas adotaram e se apegaram emocionalmente a um pet. </w:t>
+      </w:r>
+    </w:p>
+    <w:p>
+      <w:pPr>
+        <w:rPr>
+          <w:sz w:val="28"/>
+          <w:szCs w:val="28"/>
+        </w:rPr>
+      </w:pPr>
+      <w:r>
+        <w:rPr>
+          <w:sz w:val="28"/>
+          <w:szCs w:val="28"/>
+        </w:rPr>
+        <w:t>Percebemos que o mercado estava em plena expansão e com muitos clientes em potencial. O mercado não conseguia absorver e resolver toda demanda dos atendimentos veterinários, estava carente de boas clínicas. Ainda se apresentava para nós a possibilidade de integrar vários outros serviços ao pet, além do atendimento ambulatorial. Isso agrega valor e receita ao nosso negócio.</w:t>
+      </w:r>
+      <w:r>
+        <w:rPr>
+          <w:sz w:val="28"/>
+          <w:szCs w:val="28"/>
+        </w:rPr>
+        <w:t xml:space="preserve"> Fizemos algumas pesquisas para confirmar a necessidade de uma clínica veterinária.</w:t>
+      </w:r>
+    </w:p>
+    <w:p>
+      <w:pPr>
+        <w:rPr>
+          <w:sz w:val="28"/>
+          <w:szCs w:val="28"/>
+        </w:rPr>
+      </w:pPr>
+      <w:r>
+        <w:rPr>
+          <w:sz w:val="28"/>
+          <w:szCs w:val="28"/>
+        </w:rPr>
+        <w:t>Diante desse quadro favorável, nasceu a PetMania. Num primeiro momento, oferece aos seus clientes consultas veterinárias com profissionais especializados, exames clínicos (seja de sangue ou de imagens), vacinas para proteção dos pets, serviços de banho e tosa, além da castração.</w:t>
+      </w:r>
+    </w:p>
+    <w:p>
+      <w:pPr>
+        <w:rPr>
+          <w:sz w:val="28"/>
+          <w:szCs w:val="28"/>
+        </w:rPr>
+      </w:pPr>
+    </w:p>
+    <w:p>
+      <w:pPr>
+        <w:rPr>
+          <w:sz w:val="28"/>
+          <w:szCs w:val="28"/>
+        </w:rPr>
+      </w:pPr>
+      <w:r>
+        <w:rPr>
+          <w:sz w:val="28"/>
+          <w:szCs w:val="28"/>
+        </w:rPr>
+        <w:t>Desenvolvemos um app mobile para auxiliar nossos clientes e nossos veterinários a ter um acompanhamento do histórico do pet.</w:t>
+      </w:r>
+    </w:p>
+    <w:p>
+      <w:pPr>
+        <w:rPr>
+          <w:sz w:val="28"/>
+          <w:szCs w:val="28"/>
+        </w:rPr>
+      </w:pPr>
+      <w:r>
+        <w:rPr>
+          <w:sz w:val="28"/>
+          <w:szCs w:val="28"/>
+        </w:rPr>
+        <w:t xml:space="preserve">Desenvolvemos também uma Landing Page com o intuito de gerar oportunidades de captação de clientes, e preparando para uma segunda etapa do processo de implantação da PetMania, as vendas (Petshop). </w:t>
+      </w:r>
+      <w:r>
+        <w:rPr>
+          <w:sz w:val="28"/>
+          <w:szCs w:val="28"/>
+        </w:rPr>
+        <w:t>O objetivo da</w:t>
+      </w:r>
+      <w:r>
+        <w:rPr>
+          <w:sz w:val="28"/>
+          <w:szCs w:val="28"/>
+        </w:rPr>
+        <w:t xml:space="preserve"> nossa</w:t>
+      </w:r>
+      <w:r>
+        <w:rPr>
+          <w:sz w:val="28"/>
+          <w:szCs w:val="28"/>
+        </w:rPr>
+        <w:t xml:space="preserve"> Landing Page</w:t>
+      </w:r>
+      <w:r>
+        <w:rPr>
+          <w:sz w:val="28"/>
+          <w:szCs w:val="28"/>
+        </w:rPr>
+        <w:t xml:space="preserve"> está </w:t>
+      </w:r>
+      <w:proofErr w:type="gramStart"/>
+      <w:r>
+        <w:rPr>
+          <w:sz w:val="28"/>
+          <w:szCs w:val="28"/>
+        </w:rPr>
+        <w:t>focada</w:t>
+      </w:r>
+      <w:proofErr w:type="gramEnd"/>
+      <w:r>
+        <w:rPr>
+          <w:sz w:val="28"/>
+          <w:szCs w:val="28"/>
+        </w:rPr>
+        <w:t xml:space="preserve"> em </w:t>
+      </w:r>
+      <w:r>
+        <w:rPr>
+          <w:sz w:val="28"/>
+          <w:szCs w:val="28"/>
+        </w:rPr>
+        <w:t xml:space="preserve">apresentarmos nosso negócio e </w:t>
+      </w:r>
+      <w:r>
+        <w:rPr>
+          <w:sz w:val="28"/>
+          <w:szCs w:val="28"/>
+        </w:rPr>
+        <w:t>implementarmos nosso marketing digital</w:t>
+      </w:r>
+      <w:r>
+        <w:rPr>
+          <w:sz w:val="28"/>
+          <w:szCs w:val="28"/>
+        </w:rPr>
+        <w:t xml:space="preserve"> e co</w:t>
+      </w:r>
+      <w:r>
+        <w:rPr>
+          <w:sz w:val="28"/>
+          <w:szCs w:val="28"/>
+        </w:rPr>
+        <w:t>mo resultado,</w:t>
+      </w:r>
+      <w:r>
+        <w:rPr>
+          <w:sz w:val="28"/>
+          <w:szCs w:val="28"/>
         </w:rPr>
         <w:t xml:space="preserve"> </w:t>
       </w:r>
-    </w:p>
-    <w:p>
-      <w:pPr>
-        <w:rPr>
-          <w:b/>
-          <w:bCs/>
-          <w:sz w:val="40"/>
-          <w:szCs w:val="40"/>
-        </w:rPr>
-      </w:pPr>
-    </w:p>
-    <w:p>
-      <w:pPr>
-        <w:rPr>
-          <w:sz w:val="28"/>
-          <w:szCs w:val="28"/>
-        </w:rPr>
-      </w:pPr>
-      <w:r>
-        <w:rPr>
-          <w:sz w:val="28"/>
-          <w:szCs w:val="28"/>
-        </w:rPr>
-        <w:t xml:space="preserve">A Clínica Veterinária </w:t>
-      </w:r>
-      <w:proofErr w:type="spellStart"/>
-      <w:r>
-        <w:rPr>
-          <w:sz w:val="28"/>
-          <w:szCs w:val="28"/>
-        </w:rPr>
-        <w:t>PetMania</w:t>
-      </w:r>
-      <w:proofErr w:type="spellEnd"/>
-      <w:r>
-        <w:rPr>
-          <w:sz w:val="28"/>
-          <w:szCs w:val="28"/>
-        </w:rPr>
-        <w:t xml:space="preserve"> nasceu após o longo período de pandemia</w:t>
-      </w:r>
-      <w:r>
-        <w:rPr>
-          <w:sz w:val="28"/>
-          <w:szCs w:val="28"/>
-        </w:rPr>
-        <w:t xml:space="preserve">. Foi nesse período pandêmico que muitas pessoas adotaram e se apegaram emocionalmente a um pet. </w:t>
-      </w:r>
-    </w:p>
-    <w:p>
-      <w:pPr>
-        <w:rPr>
-          <w:sz w:val="28"/>
-          <w:szCs w:val="28"/>
-        </w:rPr>
-      </w:pPr>
-      <w:r>
-        <w:rPr>
-          <w:sz w:val="28"/>
-          <w:szCs w:val="28"/>
-        </w:rPr>
-        <w:t>Percebemos que o mercado estava em plena expansão e com muitos clientes em potencial. O mercado não conseguia absorver e resolver toda demanda dos atendimentos veterinários, estava carente de boas clínicas. Ainda se apresentava para nós a possibilidade de integrar vários outros serviços ao pet, além do atendimento ambulatorial. Isso agrega valor e receita ao nosso negócio.</w:t>
-      </w:r>
-      <w:r>
-        <w:rPr>
-          <w:sz w:val="28"/>
-          <w:szCs w:val="28"/>
-        </w:rPr>
-        <w:t xml:space="preserve"> Fizemos algumas pesquisas para confirmar a necessidade de uma clínica veterinária.</w:t>
-      </w:r>
-    </w:p>
-    <w:p>
-      <w:pPr>
-        <w:rPr>
-          <w:sz w:val="28"/>
-          <w:szCs w:val="28"/>
-        </w:rPr>
-      </w:pPr>
-      <w:r>
-        <w:rPr>
-          <w:sz w:val="28"/>
-          <w:szCs w:val="28"/>
-        </w:rPr>
-        <w:t xml:space="preserve">Diante desse quadro favorável, nasceu a </w:t>
-      </w:r>
-      <w:proofErr w:type="spellStart"/>
-      <w:r>
-        <w:rPr>
-          <w:sz w:val="28"/>
-          <w:szCs w:val="28"/>
-        </w:rPr>
-        <w:t>PetMania</w:t>
-      </w:r>
-      <w:proofErr w:type="spellEnd"/>
-      <w:r>
-        <w:rPr>
-          <w:sz w:val="28"/>
-          <w:szCs w:val="28"/>
-        </w:rPr>
-        <w:t>. Num primeiro momento, oferece aos seus clientes consultas veterinárias com profissionais especializados, exames clínicos (seja de sangue ou de imagens), vacinas para proteção dos pets, serviços de banho e tosa, além da castração.</w:t>
-      </w:r>
-    </w:p>
-    <w:p>
-      <w:pPr>
-        <w:rPr>
-          <w:sz w:val="28"/>
-          <w:szCs w:val="28"/>
-        </w:rPr>
-      </w:pPr>
-    </w:p>
-    <w:p>
-      <w:pPr>
-        <w:rPr>
-          <w:sz w:val="28"/>
-          <w:szCs w:val="28"/>
-        </w:rPr>
-      </w:pPr>
-      <w:r>
-        <w:rPr>
-          <w:sz w:val="28"/>
-          <w:szCs w:val="28"/>
-        </w:rPr>
-        <w:t>Desenvolvemos um app mobile para auxiliar nossos clientes e nossos veterinários a ter um acompanhamento do histórico do pet.</w:t>
-      </w:r>
-    </w:p>
-    <w:p>
-      <w:pPr>
-        <w:rPr>
-          <w:sz w:val="28"/>
-          <w:szCs w:val="28"/>
-        </w:rPr>
-      </w:pPr>
-      <w:r>
-        <w:rPr>
-          <w:sz w:val="28"/>
-          <w:szCs w:val="28"/>
-        </w:rPr>
-        <w:t xml:space="preserve">Desenvolvemos também uma Landing Page com o intuito de gerar oportunidades de captação de clientes, e preparando para uma segunda etapa do processo de implantação da </w:t>
-      </w:r>
-      <w:proofErr w:type="spellStart"/>
-      <w:r>
-        <w:rPr>
-          <w:sz w:val="28"/>
-          <w:szCs w:val="28"/>
-        </w:rPr>
-        <w:t>PetMania</w:t>
-      </w:r>
-      <w:proofErr w:type="spellEnd"/>
-      <w:r>
-        <w:rPr>
-          <w:sz w:val="28"/>
-          <w:szCs w:val="28"/>
-        </w:rPr>
-        <w:t xml:space="preserve">, que serão as vendas (Petshop). </w:t>
-      </w:r>
-      <w:r>
-        <w:rPr>
-          <w:sz w:val="28"/>
-          <w:szCs w:val="28"/>
-        </w:rPr>
-        <w:t>O objetivo da</w:t>
-      </w:r>
-      <w:r>
-        <w:rPr>
-          <w:sz w:val="28"/>
-          <w:szCs w:val="28"/>
-        </w:rPr>
-        <w:t xml:space="preserve"> nossa</w:t>
-      </w:r>
-      <w:r>
-        <w:rPr>
-          <w:sz w:val="28"/>
-          <w:szCs w:val="28"/>
-        </w:rPr>
-        <w:t xml:space="preserve"> Landing Page</w:t>
-      </w:r>
-      <w:r>
-        <w:rPr>
-          <w:sz w:val="28"/>
-          <w:szCs w:val="28"/>
-        </w:rPr>
-        <w:t xml:space="preserve"> está focada em </w:t>
-      </w:r>
+      <w:r>
+        <w:rPr>
+          <w:sz w:val="28"/>
+          <w:szCs w:val="28"/>
+        </w:rPr>
+        <w:t xml:space="preserve">captarmos esse usuário que acessou nossa Landing Page em um </w:t>
+      </w:r>
+      <w:r>
+        <w:rPr>
+          <w:sz w:val="28"/>
+          <w:szCs w:val="28"/>
+        </w:rPr>
+        <w:t xml:space="preserve">potencial </w:t>
+      </w:r>
+      <w:r>
+        <w:rPr>
+          <w:sz w:val="28"/>
+          <w:szCs w:val="28"/>
+        </w:rPr>
+        <w:t>cliente</w:t>
+      </w:r>
+      <w:r>
+        <w:rPr>
+          <w:sz w:val="28"/>
+          <w:szCs w:val="28"/>
+        </w:rPr>
+        <w:t xml:space="preserve"> ou uma oportunidade de venda dos nossos produtos. </w:t>
+      </w:r>
+    </w:p>
+    <w:p>
+      <w:pPr>
+        <w:rPr>
+          <w:sz w:val="28"/>
+          <w:szCs w:val="28"/>
+        </w:rPr>
+      </w:pPr>
+    </w:p>
+    <w:p>
+      <w:pPr>
+        <w:rPr>
+          <w:sz w:val="28"/>
+          <w:szCs w:val="28"/>
+        </w:rPr>
+      </w:pPr>
+      <w:r>
+        <w:rPr>
+          <w:sz w:val="28"/>
+          <w:szCs w:val="28"/>
+        </w:rPr>
+        <w:t>Nossa Landing Page pode ser acessada aqui:</w:t>
+      </w:r>
+    </w:p>
+    <w:p>
+      <w:pPr>
+        <w:rPr>
+          <w:sz w:val="28"/>
+          <w:szCs w:val="28"/>
+        </w:rPr>
+      </w:pPr>
+      <w:hyperlink r:id="rId4" w:history="1">
+        <w:r>
+          <w:rPr>
+            <w:rStyle w:val="Hyperlink"/>
+            <w:sz w:val="28"/>
+            <w:szCs w:val="28"/>
+          </w:rPr>
+          <w:t xml:space="preserve"> http://dev-petmania.panthe</w:t>
+        </w:r>
+        <w:r>
+          <w:rPr>
+            <w:rStyle w:val="Hyperlink"/>
+            <w:sz w:val="28"/>
+            <w:szCs w:val="28"/>
+          </w:rPr>
+          <w:t>onsite.io</w:t>
+        </w:r>
+      </w:hyperlink>
     </w:p>
     <w:p>
       <w:pPr>
@@ -684,6 +744,29 @@
     <w:semiHidden/>
     <w:unhideWhenUsed/>
   </w:style>
+  <w:style w:type="character" w:styleId="Hyperlink">
+    <w:name w:val="Hyperlink"/>
+    <w:basedOn w:val="Fontepargpadro"/>
+    <w:uiPriority w:val="99"/>
+    <w:unhideWhenUsed/>
+    <w:rsid w:val="00196D48"/>
+    <w:rPr>
+      <w:color w:val="0000FF"/>
+      <w:u w:val="single"/>
+    </w:rPr>
+  </w:style>
+  <w:style w:type="character" w:styleId="MenoPendente">
+    <w:name w:val="Unresolved Mention"/>
+    <w:basedOn w:val="Fontepargpadro"/>
+    <w:uiPriority w:val="99"/>
+    <w:semiHidden/>
+    <w:unhideWhenUsed/>
+    <w:rsid w:val="00966F5B"/>
+    <w:rPr>
+      <w:color w:val="605E5C"/>
+      <w:shd w:val="clear" w:color="auto" w:fill="E1DFDD"/>
+    </w:rPr>
+  </w:style>
 </w:styles>
 </file>
 

</xml_diff>